<commit_message>
Menambahkan Trello beserta link
</commit_message>
<xml_diff>
--- a/Tampilan UI Coffee Republic.docx
+++ b/Tampilan UI Coffee Republic.docx
@@ -8,25 +8,34 @@
           <w:rFonts w:ascii="Times New Roman" w:hAnsi="Times New Roman" w:cs="Times New Roman"/>
         </w:rPr>
       </w:pPr>
-      <w:r>
-        <w:rPr>
-          <w:rFonts w:ascii="Times New Roman" w:hAnsi="Times New Roman" w:cs="Times New Roman"/>
-        </w:rPr>
-        <w:t>Tampilan Awal UI</w:t>
-      </w:r>
-    </w:p>
-    <w:p>
-      <w:pPr>
-        <w:rPr>
-          <w:rFonts w:ascii="Times New Roman" w:hAnsi="Times New Roman" w:cs="Times New Roman"/>
-        </w:rPr>
-      </w:pPr>
-      <w:r>
-        <w:rPr>
-          <w:rFonts w:ascii="Times New Roman" w:hAnsi="Times New Roman" w:cs="Times New Roman"/>
+      <w:proofErr w:type="spellStart"/>
+      <w:r>
+        <w:rPr>
+          <w:rFonts w:ascii="Times New Roman" w:hAnsi="Times New Roman" w:cs="Times New Roman"/>
+        </w:rPr>
+        <w:t>Tampilan</w:t>
+      </w:r>
+      <w:proofErr w:type="spellEnd"/>
+      <w:r>
+        <w:rPr>
+          <w:rFonts w:ascii="Times New Roman" w:hAnsi="Times New Roman" w:cs="Times New Roman"/>
+        </w:rPr>
+        <w:t xml:space="preserve"> Awal UI</w:t>
+      </w:r>
+    </w:p>
+    <w:p>
+      <w:pPr>
+        <w:rPr>
+          <w:rFonts w:ascii="Times New Roman" w:hAnsi="Times New Roman" w:cs="Times New Roman"/>
+        </w:rPr>
+      </w:pPr>
+      <w:r>
+        <w:rPr>
+          <w:rFonts w:ascii="Times New Roman" w:hAnsi="Times New Roman" w:cs="Times New Roman"/>
+          <w:noProof/>
         </w:rPr>
         <w:drawing>
-          <wp:inline distT="0" distB="0" distL="0" distR="0" wp14:anchorId="6A2860F6" wp14:editId="787837DF">
+          <wp:inline distT="0" distB="0" distL="0" distR="0" wp14:anchorId="77816DF8" wp14:editId="3B64B56F">
             <wp:extent cx="3840480" cy="7764780"/>
             <wp:effectExtent l="0" t="0" r="7620" b="7620"/>
             <wp:docPr id="1956692991" name="Picture 1"/>
@@ -41,7 +50,7 @@
                     <pic:cNvPicPr/>
                   </pic:nvPicPr>
                   <pic:blipFill>
-                    <a:blip r:embed="rId4"/>
+                    <a:blip r:embed="rId5"/>
                     <a:stretch>
                       <a:fillRect/>
                     </a:stretch>
@@ -68,26 +77,35 @@
           <w:rFonts w:ascii="Times New Roman" w:hAnsi="Times New Roman" w:cs="Times New Roman"/>
         </w:rPr>
       </w:pPr>
+      <w:proofErr w:type="spellStart"/>
       <w:r>
         <w:rPr>
           <w:rFonts w:ascii="Times New Roman" w:hAnsi="Times New Roman" w:cs="Times New Roman"/>
         </w:rPr>
         <w:lastRenderedPageBreak/>
-        <w:t>Tampilan Login UI</w:t>
-      </w:r>
-    </w:p>
-    <w:p>
-      <w:pPr>
-        <w:rPr>
-          <w:rFonts w:ascii="Times New Roman" w:hAnsi="Times New Roman" w:cs="Times New Roman"/>
-        </w:rPr>
-      </w:pPr>
-      <w:r>
-        <w:rPr>
-          <w:rFonts w:ascii="Times New Roman" w:hAnsi="Times New Roman" w:cs="Times New Roman"/>
+        <w:t>Tampilan</w:t>
+      </w:r>
+      <w:proofErr w:type="spellEnd"/>
+      <w:r>
+        <w:rPr>
+          <w:rFonts w:ascii="Times New Roman" w:hAnsi="Times New Roman" w:cs="Times New Roman"/>
+        </w:rPr>
+        <w:t xml:space="preserve"> Login UI</w:t>
+      </w:r>
+    </w:p>
+    <w:p>
+      <w:pPr>
+        <w:rPr>
+          <w:rFonts w:ascii="Times New Roman" w:hAnsi="Times New Roman" w:cs="Times New Roman"/>
+        </w:rPr>
+      </w:pPr>
+      <w:r>
+        <w:rPr>
+          <w:rFonts w:ascii="Times New Roman" w:hAnsi="Times New Roman" w:cs="Times New Roman"/>
+          <w:noProof/>
         </w:rPr>
         <w:drawing>
-          <wp:inline distT="0" distB="0" distL="0" distR="0" wp14:anchorId="6CB407AB" wp14:editId="244A46AC">
+          <wp:inline distT="0" distB="0" distL="0" distR="0" wp14:anchorId="2191445C" wp14:editId="5CF83983">
             <wp:extent cx="3144393" cy="6987540"/>
             <wp:effectExtent l="0" t="0" r="0" b="3810"/>
             <wp:docPr id="712607679" name="Picture 1"/>
@@ -102,7 +120,7 @@
                     <pic:cNvPicPr/>
                   </pic:nvPicPr>
                   <pic:blipFill>
-                    <a:blip r:embed="rId5"/>
+                    <a:blip r:embed="rId6"/>
                     <a:stretch>
                       <a:fillRect/>
                     </a:stretch>
@@ -150,26 +168,35 @@
           <w:rFonts w:ascii="Times New Roman" w:hAnsi="Times New Roman" w:cs="Times New Roman"/>
         </w:rPr>
       </w:pPr>
+      <w:proofErr w:type="spellStart"/>
       <w:r>
         <w:rPr>
           <w:rFonts w:ascii="Times New Roman" w:hAnsi="Times New Roman" w:cs="Times New Roman"/>
         </w:rPr>
         <w:lastRenderedPageBreak/>
-        <w:t>Tampilan Daftar UI</w:t>
-      </w:r>
-    </w:p>
-    <w:p>
-      <w:pPr>
-        <w:rPr>
-          <w:rFonts w:ascii="Times New Roman" w:hAnsi="Times New Roman" w:cs="Times New Roman"/>
-        </w:rPr>
-      </w:pPr>
-      <w:r>
-        <w:rPr>
-          <w:rFonts w:ascii="Times New Roman" w:hAnsi="Times New Roman" w:cs="Times New Roman"/>
+        <w:t>Tampilan</w:t>
+      </w:r>
+      <w:proofErr w:type="spellEnd"/>
+      <w:r>
+        <w:rPr>
+          <w:rFonts w:ascii="Times New Roman" w:hAnsi="Times New Roman" w:cs="Times New Roman"/>
+        </w:rPr>
+        <w:t xml:space="preserve"> Daftar UI</w:t>
+      </w:r>
+    </w:p>
+    <w:p>
+      <w:pPr>
+        <w:rPr>
+          <w:rFonts w:ascii="Times New Roman" w:hAnsi="Times New Roman" w:cs="Times New Roman"/>
+        </w:rPr>
+      </w:pPr>
+      <w:r>
+        <w:rPr>
+          <w:rFonts w:ascii="Times New Roman" w:hAnsi="Times New Roman" w:cs="Times New Roman"/>
+          <w:noProof/>
         </w:rPr>
         <w:drawing>
-          <wp:inline distT="0" distB="0" distL="0" distR="0" wp14:anchorId="0CC13F9D" wp14:editId="2FD830F1">
+          <wp:inline distT="0" distB="0" distL="0" distR="0" wp14:anchorId="39C34A5B" wp14:editId="140850E4">
             <wp:extent cx="3329940" cy="7399867"/>
             <wp:effectExtent l="0" t="0" r="3810" b="0"/>
             <wp:docPr id="349547355" name="Picture 1"/>
@@ -184,7 +211,7 @@
                     <pic:cNvPicPr/>
                   </pic:nvPicPr>
                   <pic:blipFill>
-                    <a:blip r:embed="rId6"/>
+                    <a:blip r:embed="rId7"/>
                     <a:stretch>
                       <a:fillRect/>
                     </a:stretch>
@@ -225,26 +252,35 @@
           <w:rFonts w:ascii="Times New Roman" w:hAnsi="Times New Roman" w:cs="Times New Roman"/>
         </w:rPr>
       </w:pPr>
+      <w:proofErr w:type="spellStart"/>
       <w:r>
         <w:rPr>
           <w:rFonts w:ascii="Times New Roman" w:hAnsi="Times New Roman" w:cs="Times New Roman"/>
         </w:rPr>
         <w:lastRenderedPageBreak/>
-        <w:t>Tampilan Profile UI</w:t>
-      </w:r>
-    </w:p>
-    <w:p>
-      <w:pPr>
-        <w:rPr>
-          <w:rFonts w:ascii="Times New Roman" w:hAnsi="Times New Roman" w:cs="Times New Roman"/>
-        </w:rPr>
-      </w:pPr>
-      <w:r>
-        <w:rPr>
-          <w:rFonts w:ascii="Times New Roman" w:hAnsi="Times New Roman" w:cs="Times New Roman"/>
+        <w:t>Tampilan</w:t>
+      </w:r>
+      <w:proofErr w:type="spellEnd"/>
+      <w:r>
+        <w:rPr>
+          <w:rFonts w:ascii="Times New Roman" w:hAnsi="Times New Roman" w:cs="Times New Roman"/>
+        </w:rPr>
+        <w:t xml:space="preserve"> Profile UI</w:t>
+      </w:r>
+    </w:p>
+    <w:p>
+      <w:pPr>
+        <w:rPr>
+          <w:rFonts w:ascii="Times New Roman" w:hAnsi="Times New Roman" w:cs="Times New Roman"/>
+        </w:rPr>
+      </w:pPr>
+      <w:r>
+        <w:rPr>
+          <w:rFonts w:ascii="Times New Roman" w:hAnsi="Times New Roman" w:cs="Times New Roman"/>
+          <w:noProof/>
         </w:rPr>
         <w:drawing>
-          <wp:inline distT="0" distB="0" distL="0" distR="0" wp14:anchorId="7487BC12" wp14:editId="67F25126">
+          <wp:inline distT="0" distB="0" distL="0" distR="0" wp14:anchorId="1E13E76A" wp14:editId="7CA183E7">
             <wp:extent cx="3257550" cy="7239000"/>
             <wp:effectExtent l="0" t="0" r="0" b="0"/>
             <wp:docPr id="1881615805" name="Picture 1"/>
@@ -259,7 +295,7 @@
                     <pic:cNvPicPr/>
                   </pic:nvPicPr>
                   <pic:blipFill>
-                    <a:blip r:embed="rId7"/>
+                    <a:blip r:embed="rId8"/>
                     <a:stretch>
                       <a:fillRect/>
                     </a:stretch>
@@ -300,26 +336,35 @@
           <w:rFonts w:ascii="Times New Roman" w:hAnsi="Times New Roman" w:cs="Times New Roman"/>
         </w:rPr>
       </w:pPr>
+      <w:proofErr w:type="spellStart"/>
       <w:r>
         <w:rPr>
           <w:rFonts w:ascii="Times New Roman" w:hAnsi="Times New Roman" w:cs="Times New Roman"/>
         </w:rPr>
         <w:lastRenderedPageBreak/>
-        <w:t>Tampilan Edit Profile</w:t>
-      </w:r>
-    </w:p>
-    <w:p>
-      <w:pPr>
-        <w:rPr>
-          <w:rFonts w:ascii="Times New Roman" w:hAnsi="Times New Roman" w:cs="Times New Roman"/>
-        </w:rPr>
-      </w:pPr>
-      <w:r>
-        <w:rPr>
-          <w:rFonts w:ascii="Times New Roman" w:hAnsi="Times New Roman" w:cs="Times New Roman"/>
+        <w:t>Tampilan</w:t>
+      </w:r>
+      <w:proofErr w:type="spellEnd"/>
+      <w:r>
+        <w:rPr>
+          <w:rFonts w:ascii="Times New Roman" w:hAnsi="Times New Roman" w:cs="Times New Roman"/>
+        </w:rPr>
+        <w:t xml:space="preserve"> Edit Profile</w:t>
+      </w:r>
+    </w:p>
+    <w:p>
+      <w:pPr>
+        <w:rPr>
+          <w:rFonts w:ascii="Times New Roman" w:hAnsi="Times New Roman" w:cs="Times New Roman"/>
+        </w:rPr>
+      </w:pPr>
+      <w:r>
+        <w:rPr>
+          <w:rFonts w:ascii="Times New Roman" w:hAnsi="Times New Roman" w:cs="Times New Roman"/>
+          <w:noProof/>
         </w:rPr>
         <w:drawing>
-          <wp:inline distT="0" distB="0" distL="0" distR="0" wp14:anchorId="4A46070B" wp14:editId="3D43B06B">
+          <wp:inline distT="0" distB="0" distL="0" distR="0" wp14:anchorId="5B4E302C" wp14:editId="619B008B">
             <wp:extent cx="3486149" cy="7437120"/>
             <wp:effectExtent l="0" t="0" r="635" b="0"/>
             <wp:docPr id="1370163696" name="Picture 1"/>
@@ -334,7 +379,7 @@
                     <pic:cNvPicPr/>
                   </pic:nvPicPr>
                   <pic:blipFill>
-                    <a:blip r:embed="rId8"/>
+                    <a:blip r:embed="rId9"/>
                     <a:stretch>
                       <a:fillRect/>
                     </a:stretch>
@@ -368,26 +413,49 @@
           <w:rFonts w:ascii="Times New Roman" w:hAnsi="Times New Roman" w:cs="Times New Roman"/>
         </w:rPr>
       </w:pPr>
+      <w:proofErr w:type="spellStart"/>
       <w:r>
         <w:rPr>
           <w:rFonts w:ascii="Times New Roman" w:hAnsi="Times New Roman" w:cs="Times New Roman"/>
         </w:rPr>
         <w:lastRenderedPageBreak/>
-        <w:t>Tampilan Keranjang UI</w:t>
-      </w:r>
-    </w:p>
-    <w:p>
-      <w:pPr>
-        <w:rPr>
-          <w:rFonts w:ascii="Times New Roman" w:hAnsi="Times New Roman" w:cs="Times New Roman"/>
-        </w:rPr>
-      </w:pPr>
-      <w:r>
-        <w:rPr>
-          <w:rFonts w:ascii="Times New Roman" w:hAnsi="Times New Roman" w:cs="Times New Roman"/>
+        <w:t>Tampilan</w:t>
+      </w:r>
+      <w:proofErr w:type="spellEnd"/>
+      <w:r>
+        <w:rPr>
+          <w:rFonts w:ascii="Times New Roman" w:hAnsi="Times New Roman" w:cs="Times New Roman"/>
+        </w:rPr>
+        <w:t xml:space="preserve"> </w:t>
+      </w:r>
+      <w:proofErr w:type="spellStart"/>
+      <w:r>
+        <w:rPr>
+          <w:rFonts w:ascii="Times New Roman" w:hAnsi="Times New Roman" w:cs="Times New Roman"/>
+        </w:rPr>
+        <w:t>Keranjang</w:t>
+      </w:r>
+      <w:proofErr w:type="spellEnd"/>
+      <w:r>
+        <w:rPr>
+          <w:rFonts w:ascii="Times New Roman" w:hAnsi="Times New Roman" w:cs="Times New Roman"/>
+        </w:rPr>
+        <w:t xml:space="preserve"> UI</w:t>
+      </w:r>
+    </w:p>
+    <w:p>
+      <w:pPr>
+        <w:rPr>
+          <w:rFonts w:ascii="Times New Roman" w:hAnsi="Times New Roman" w:cs="Times New Roman"/>
+        </w:rPr>
+      </w:pPr>
+      <w:r>
+        <w:rPr>
+          <w:rFonts w:ascii="Times New Roman" w:hAnsi="Times New Roman" w:cs="Times New Roman"/>
+          <w:noProof/>
         </w:rPr>
         <w:drawing>
-          <wp:inline distT="0" distB="0" distL="0" distR="0" wp14:anchorId="531FF46A" wp14:editId="219B71C3">
+          <wp:inline distT="0" distB="0" distL="0" distR="0" wp14:anchorId="1270B84E" wp14:editId="095B39B8">
             <wp:extent cx="2674852" cy="5715495"/>
             <wp:effectExtent l="0" t="0" r="0" b="0"/>
             <wp:docPr id="1324022699" name="Picture 1"/>
@@ -402,7 +470,7 @@
                     <pic:cNvPicPr/>
                   </pic:nvPicPr>
                   <pic:blipFill>
-                    <a:blip r:embed="rId9"/>
+                    <a:blip r:embed="rId10"/>
                     <a:stretch>
                       <a:fillRect/>
                     </a:stretch>
@@ -485,26 +553,35 @@
           <w:rFonts w:ascii="Times New Roman" w:hAnsi="Times New Roman" w:cs="Times New Roman"/>
         </w:rPr>
       </w:pPr>
+      <w:proofErr w:type="spellStart"/>
       <w:r>
         <w:rPr>
           <w:rFonts w:ascii="Times New Roman" w:hAnsi="Times New Roman" w:cs="Times New Roman"/>
         </w:rPr>
         <w:lastRenderedPageBreak/>
-        <w:t>Tampilan Menu UI</w:t>
-      </w:r>
-    </w:p>
-    <w:p>
-      <w:pPr>
-        <w:rPr>
-          <w:rFonts w:ascii="Times New Roman" w:hAnsi="Times New Roman" w:cs="Times New Roman"/>
-        </w:rPr>
-      </w:pPr>
-      <w:r>
-        <w:rPr>
-          <w:rFonts w:ascii="Times New Roman" w:hAnsi="Times New Roman" w:cs="Times New Roman"/>
+        <w:t>Tampilan</w:t>
+      </w:r>
+      <w:proofErr w:type="spellEnd"/>
+      <w:r>
+        <w:rPr>
+          <w:rFonts w:ascii="Times New Roman" w:hAnsi="Times New Roman" w:cs="Times New Roman"/>
+        </w:rPr>
+        <w:t xml:space="preserve"> Menu UI</w:t>
+      </w:r>
+    </w:p>
+    <w:p>
+      <w:pPr>
+        <w:rPr>
+          <w:rFonts w:ascii="Times New Roman" w:hAnsi="Times New Roman" w:cs="Times New Roman"/>
+        </w:rPr>
+      </w:pPr>
+      <w:r>
+        <w:rPr>
+          <w:rFonts w:ascii="Times New Roman" w:hAnsi="Times New Roman" w:cs="Times New Roman"/>
+          <w:noProof/>
         </w:rPr>
         <w:drawing>
-          <wp:inline distT="0" distB="0" distL="0" distR="0" wp14:anchorId="2BD9774F" wp14:editId="65DDD99F">
+          <wp:inline distT="0" distB="0" distL="0" distR="0" wp14:anchorId="0BC1EFDC" wp14:editId="2A1B7E40">
             <wp:extent cx="3331898" cy="6720840"/>
             <wp:effectExtent l="0" t="0" r="1905" b="3810"/>
             <wp:docPr id="1323240191" name="Picture 1"/>
@@ -519,7 +596,7 @@
                     <pic:cNvPicPr/>
                   </pic:nvPicPr>
                   <pic:blipFill>
-                    <a:blip r:embed="rId10"/>
+                    <a:blip r:embed="rId11"/>
                     <a:stretch>
                       <a:fillRect/>
                     </a:stretch>
@@ -574,26 +651,63 @@
           <w:rFonts w:ascii="Times New Roman" w:hAnsi="Times New Roman" w:cs="Times New Roman"/>
         </w:rPr>
       </w:pPr>
+      <w:proofErr w:type="spellStart"/>
       <w:r>
         <w:rPr>
           <w:rFonts w:ascii="Times New Roman" w:hAnsi="Times New Roman" w:cs="Times New Roman"/>
         </w:rPr>
         <w:lastRenderedPageBreak/>
-        <w:t>Tampilan Selesai Pesan UI</w:t>
-      </w:r>
-    </w:p>
-    <w:p>
-      <w:pPr>
-        <w:rPr>
-          <w:rFonts w:ascii="Times New Roman" w:hAnsi="Times New Roman" w:cs="Times New Roman"/>
-        </w:rPr>
-      </w:pPr>
-      <w:r>
-        <w:rPr>
-          <w:rFonts w:ascii="Times New Roman" w:hAnsi="Times New Roman" w:cs="Times New Roman"/>
+        <w:t>Tampilan</w:t>
+      </w:r>
+      <w:proofErr w:type="spellEnd"/>
+      <w:r>
+        <w:rPr>
+          <w:rFonts w:ascii="Times New Roman" w:hAnsi="Times New Roman" w:cs="Times New Roman"/>
+        </w:rPr>
+        <w:t xml:space="preserve"> </w:t>
+      </w:r>
+      <w:proofErr w:type="spellStart"/>
+      <w:r>
+        <w:rPr>
+          <w:rFonts w:ascii="Times New Roman" w:hAnsi="Times New Roman" w:cs="Times New Roman"/>
+        </w:rPr>
+        <w:t>Selesai</w:t>
+      </w:r>
+      <w:proofErr w:type="spellEnd"/>
+      <w:r>
+        <w:rPr>
+          <w:rFonts w:ascii="Times New Roman" w:hAnsi="Times New Roman" w:cs="Times New Roman"/>
+        </w:rPr>
+        <w:t xml:space="preserve"> </w:t>
+      </w:r>
+      <w:proofErr w:type="spellStart"/>
+      <w:r>
+        <w:rPr>
+          <w:rFonts w:ascii="Times New Roman" w:hAnsi="Times New Roman" w:cs="Times New Roman"/>
+        </w:rPr>
+        <w:t>Pesan</w:t>
+      </w:r>
+      <w:proofErr w:type="spellEnd"/>
+      <w:r>
+        <w:rPr>
+          <w:rFonts w:ascii="Times New Roman" w:hAnsi="Times New Roman" w:cs="Times New Roman"/>
+        </w:rPr>
+        <w:t xml:space="preserve"> UI</w:t>
+      </w:r>
+    </w:p>
+    <w:p>
+      <w:pPr>
+        <w:rPr>
+          <w:rFonts w:ascii="Times New Roman" w:hAnsi="Times New Roman" w:cs="Times New Roman"/>
+        </w:rPr>
+      </w:pPr>
+      <w:r>
+        <w:rPr>
+          <w:rFonts w:ascii="Times New Roman" w:hAnsi="Times New Roman" w:cs="Times New Roman"/>
+          <w:noProof/>
         </w:rPr>
         <w:drawing>
-          <wp:anchor distT="0" distB="0" distL="114300" distR="114300" simplePos="0" relativeHeight="251658240" behindDoc="0" locked="0" layoutInCell="1" allowOverlap="1" wp14:anchorId="6AAF3D7A">
+          <wp:anchor distT="0" distB="0" distL="114300" distR="114300" simplePos="0" relativeHeight="251658240" behindDoc="0" locked="0" layoutInCell="1" allowOverlap="1" wp14:anchorId="7BC720FB" wp14:editId="2149452E">
             <wp:simplePos x="914400" y="1188720"/>
             <wp:positionH relativeFrom="column">
               <wp:align>left</wp:align>
@@ -616,7 +730,7 @@
                     <pic:cNvPicPr/>
                   </pic:nvPicPr>
                   <pic:blipFill>
-                    <a:blip r:embed="rId11" cstate="print">
+                    <a:blip r:embed="rId12" cstate="print">
                       <a:extLst>
                         <a:ext uri="{28A0092B-C50C-407E-A947-70E740481C1C}">
                           <a14:useLocalDpi xmlns:a14="http://schemas.microsoft.com/office/drawing/2010/main" val="0"/>
@@ -862,12 +976,20 @@
           <w:rFonts w:ascii="Times New Roman" w:hAnsi="Times New Roman" w:cs="Times New Roman"/>
         </w:rPr>
       </w:pPr>
+      <w:proofErr w:type="spellStart"/>
       <w:r>
         <w:rPr>
           <w:rFonts w:ascii="Times New Roman" w:hAnsi="Times New Roman" w:cs="Times New Roman"/>
         </w:rPr>
         <w:lastRenderedPageBreak/>
-        <w:t>Tampilan Daftar Favorite</w:t>
+        <w:t>Tampilan</w:t>
+      </w:r>
+      <w:proofErr w:type="spellEnd"/>
+      <w:r>
+        <w:rPr>
+          <w:rFonts w:ascii="Times New Roman" w:hAnsi="Times New Roman" w:cs="Times New Roman"/>
+        </w:rPr>
+        <w:t xml:space="preserve"> Daftar Favorite</w:t>
       </w:r>
       <w:r>
         <w:rPr>
@@ -878,9 +1000,10 @@
       <w:r>
         <w:rPr>
           <w:rFonts w:ascii="Times New Roman" w:hAnsi="Times New Roman" w:cs="Times New Roman"/>
+          <w:noProof/>
         </w:rPr>
         <w:drawing>
-          <wp:inline distT="0" distB="0" distL="0" distR="0" wp14:anchorId="67C8A93C" wp14:editId="7520BFD0">
+          <wp:inline distT="0" distB="0" distL="0" distR="0" wp14:anchorId="12EFC344" wp14:editId="1322BB1B">
             <wp:extent cx="2674852" cy="5692633"/>
             <wp:effectExtent l="0" t="0" r="0" b="3810"/>
             <wp:docPr id="476178477" name="Picture 1"/>
@@ -895,7 +1018,7 @@
                     <pic:cNvPicPr/>
                   </pic:nvPicPr>
                   <pic:blipFill>
-                    <a:blip r:embed="rId12"/>
+                    <a:blip r:embed="rId13"/>
                     <a:stretch>
                       <a:fillRect/>
                     </a:stretch>
@@ -914,6 +1037,200 @@
             </a:graphic>
           </wp:inline>
         </w:drawing>
+      </w:r>
+    </w:p>
+    <w:p>
+      <w:pPr>
+        <w:rPr>
+          <w:rFonts w:ascii="Times New Roman" w:hAnsi="Times New Roman" w:cs="Times New Roman"/>
+        </w:rPr>
+      </w:pPr>
+    </w:p>
+    <w:p>
+      <w:pPr>
+        <w:rPr>
+          <w:rFonts w:ascii="Times New Roman" w:hAnsi="Times New Roman" w:cs="Times New Roman"/>
+        </w:rPr>
+      </w:pPr>
+    </w:p>
+    <w:p>
+      <w:pPr>
+        <w:rPr>
+          <w:rFonts w:ascii="Times New Roman" w:hAnsi="Times New Roman" w:cs="Times New Roman"/>
+        </w:rPr>
+      </w:pPr>
+    </w:p>
+    <w:p>
+      <w:pPr>
+        <w:tabs>
+          <w:tab w:val="left" w:pos="915"/>
+        </w:tabs>
+        <w:rPr>
+          <w:rFonts w:ascii="Times New Roman" w:hAnsi="Times New Roman" w:cs="Times New Roman"/>
+        </w:rPr>
+      </w:pPr>
+      <w:r>
+        <w:rPr>
+          <w:rFonts w:ascii="Times New Roman" w:hAnsi="Times New Roman" w:cs="Times New Roman"/>
+        </w:rPr>
+        <w:tab/>
+      </w:r>
+    </w:p>
+    <w:p>
+      <w:pPr>
+        <w:tabs>
+          <w:tab w:val="left" w:pos="915"/>
+        </w:tabs>
+        <w:rPr>
+          <w:rFonts w:ascii="Times New Roman" w:hAnsi="Times New Roman" w:cs="Times New Roman"/>
+        </w:rPr>
+      </w:pPr>
+    </w:p>
+    <w:p>
+      <w:pPr>
+        <w:tabs>
+          <w:tab w:val="left" w:pos="915"/>
+        </w:tabs>
+        <w:rPr>
+          <w:rFonts w:ascii="Times New Roman" w:hAnsi="Times New Roman" w:cs="Times New Roman"/>
+        </w:rPr>
+      </w:pPr>
+    </w:p>
+    <w:p>
+      <w:pPr>
+        <w:tabs>
+          <w:tab w:val="left" w:pos="915"/>
+        </w:tabs>
+        <w:rPr>
+          <w:rFonts w:ascii="Times New Roman" w:hAnsi="Times New Roman" w:cs="Times New Roman"/>
+        </w:rPr>
+      </w:pPr>
+    </w:p>
+    <w:p>
+      <w:pPr>
+        <w:tabs>
+          <w:tab w:val="left" w:pos="915"/>
+        </w:tabs>
+        <w:rPr>
+          <w:rFonts w:ascii="Times New Roman" w:hAnsi="Times New Roman" w:cs="Times New Roman"/>
+        </w:rPr>
+      </w:pPr>
+    </w:p>
+    <w:p>
+      <w:pPr>
+        <w:tabs>
+          <w:tab w:val="left" w:pos="915"/>
+        </w:tabs>
+        <w:jc w:val="center"/>
+        <w:rPr>
+          <w:rFonts w:ascii="Times New Roman" w:hAnsi="Times New Roman" w:cs="Times New Roman"/>
+          <w:b/>
+          <w:bCs/>
+          <w:sz w:val="28"/>
+          <w:szCs w:val="28"/>
+        </w:rPr>
+      </w:pPr>
+      <w:r>
+        <w:rPr>
+          <w:rFonts w:ascii="Times New Roman" w:hAnsi="Times New Roman" w:cs="Times New Roman"/>
+          <w:b/>
+          <w:bCs/>
+          <w:sz w:val="28"/>
+          <w:szCs w:val="28"/>
+        </w:rPr>
+        <w:lastRenderedPageBreak/>
+        <w:t>Trello</w:t>
+      </w:r>
+    </w:p>
+    <w:p>
+      <w:pPr>
+        <w:tabs>
+          <w:tab w:val="left" w:pos="915"/>
+        </w:tabs>
+        <w:rPr>
+          <w:rFonts w:ascii="Times New Roman" w:hAnsi="Times New Roman" w:cs="Times New Roman"/>
+          <w:b/>
+          <w:bCs/>
+          <w:sz w:val="28"/>
+          <w:szCs w:val="28"/>
+        </w:rPr>
+      </w:pPr>
+      <w:r>
+        <w:rPr>
+          <w:rFonts w:ascii="Times New Roman" w:hAnsi="Times New Roman" w:cs="Times New Roman"/>
+          <w:noProof/>
+        </w:rPr>
+        <w:drawing>
+          <wp:inline distT="0" distB="0" distL="0" distR="0" wp14:anchorId="65FE781B" wp14:editId="37F5CCA9">
+            <wp:extent cx="5943600" cy="3341370"/>
+            <wp:effectExtent l="0" t="0" r="0" b="0"/>
+            <wp:docPr id="474887076" name="Picture 1"/>
+            <wp:cNvGraphicFramePr>
+              <a:graphicFrameLocks xmlns:a="http://schemas.openxmlformats.org/drawingml/2006/main" noChangeAspect="1"/>
+            </wp:cNvGraphicFramePr>
+            <a:graphic xmlns:a="http://schemas.openxmlformats.org/drawingml/2006/main">
+              <a:graphicData uri="http://schemas.openxmlformats.org/drawingml/2006/picture">
+                <pic:pic xmlns:pic="http://schemas.openxmlformats.org/drawingml/2006/picture">
+                  <pic:nvPicPr>
+                    <pic:cNvPr id="474887076" name="Picture 474887076"/>
+                    <pic:cNvPicPr/>
+                  </pic:nvPicPr>
+                  <pic:blipFill>
+                    <a:blip r:embed="rId14">
+                      <a:extLst>
+                        <a:ext uri="{28A0092B-C50C-407E-A947-70E740481C1C}">
+                          <a14:useLocalDpi xmlns:a14="http://schemas.microsoft.com/office/drawing/2010/main" val="0"/>
+                        </a:ext>
+                      </a:extLst>
+                    </a:blip>
+                    <a:stretch>
+                      <a:fillRect/>
+                    </a:stretch>
+                  </pic:blipFill>
+                  <pic:spPr>
+                    <a:xfrm>
+                      <a:off x="0" y="0"/>
+                      <a:ext cx="5943600" cy="3341370"/>
+                    </a:xfrm>
+                    <a:prstGeom prst="rect">
+                      <a:avLst/>
+                    </a:prstGeom>
+                  </pic:spPr>
+                </pic:pic>
+              </a:graphicData>
+            </a:graphic>
+          </wp:inline>
+        </w:drawing>
+      </w:r>
+    </w:p>
+    <w:p>
+      <w:pPr>
+        <w:rPr>
+          <w:rFonts w:ascii="Times New Roman" w:hAnsi="Times New Roman" w:cs="Times New Roman"/>
+          <w:b/>
+          <w:bCs/>
+          <w:sz w:val="28"/>
+          <w:szCs w:val="28"/>
+        </w:rPr>
+      </w:pPr>
+    </w:p>
+    <w:p>
+      <w:pPr>
+        <w:rPr>
+          <w:rFonts w:ascii="Times New Roman" w:hAnsi="Times New Roman" w:cs="Times New Roman"/>
+        </w:rPr>
+      </w:pPr>
+      <w:r>
+        <w:rPr>
+          <w:rFonts w:ascii="Times New Roman" w:hAnsi="Times New Roman" w:cs="Times New Roman"/>
+        </w:rPr>
+        <w:t xml:space="preserve">Link : </w:t>
+      </w:r>
+      <w:r>
+        <w:rPr>
+          <w:rFonts w:ascii="Times New Roman" w:hAnsi="Times New Roman" w:cs="Times New Roman"/>
+        </w:rPr>
+        <w:t>https://trello.com/invite/b/5s5XggVc/ATTIf316898d3ba2d39f17914a7082a986b8549E2C3C/uts-pengembangan-perangkat-lunak-tangkas-coffe-republic</w:t>
       </w:r>
     </w:p>
     <w:sectPr>
@@ -1650,4 +1967,16 @@
     </a:ext>
   </a:extLst>
 </a:theme>
+</file>
+
+<file path=customXml/item1.xml><?xml version="1.0" encoding="utf-8"?>
+<b:Sources xmlns:b="http://schemas.openxmlformats.org/officeDocument/2006/bibliography" xmlns="http://schemas.openxmlformats.org/officeDocument/2006/bibliography" SelectedStyle="\APASixthEditionOfficeOnline.xsl" StyleName="APA" Version="6"/>
+</file>
+
+<file path=customXml/itemProps1.xml><?xml version="1.0" encoding="utf-8"?>
+<ds:datastoreItem xmlns:ds="http://schemas.openxmlformats.org/officeDocument/2006/customXml" ds:itemID="{C1C89DF7-09D4-4CC8-A694-55B79F8DFBEE}">
+  <ds:schemaRefs>
+    <ds:schemaRef ds:uri="http://schemas.openxmlformats.org/officeDocument/2006/bibliography"/>
+  </ds:schemaRefs>
+</ds:datastoreItem>
 </file>
</xml_diff>